<commit_message>
Fix issue with tss parameter options
</commit_message>
<xml_diff>
--- a/docs/USGS WQP targets workflow comments.docx
+++ b/docs/USGS WQP targets workflow comments.docx
@@ -703,6 +703,28 @@
     <w:p>
       <w:pPr>
         <w:spacing w:line="240" w:lineRule="auto"/>
+        <w:ind w:left="1440"/>
+        <w:contextualSpacing/>
+        <w:rPr>
+          <w:color w:val="FF0000"/>
+        </w:rPr>
+      </w:pPr>
+      <w:r>
+        <w:rPr>
+          <w:color w:val="FF0000"/>
+        </w:rPr>
+        <w:t xml:space="preserve">I added </w:t>
+      </w:r>
+      <w:r>
+        <w:rPr>
+          <w:color w:val="FF0000"/>
+        </w:rPr>
+        <w:t xml:space="preserve">their method into our approach, but I dropped the option to keep the duplicates in (they have a switch to allow you to leave them only flagged). </w:t>
+      </w:r>
+    </w:p>
+    <w:p>
+      <w:pPr>
+        <w:spacing w:line="240" w:lineRule="auto"/>
         <w:contextualSpacing/>
       </w:pPr>
     </w:p>
@@ -875,6 +897,36 @@
     <w:p>
       <w:pPr>
         <w:spacing w:line="240" w:lineRule="auto"/>
+        <w:ind w:left="1440"/>
+        <w:contextualSpacing/>
+        <w:rPr>
+          <w:color w:val="FF0000"/>
+        </w:rPr>
+      </w:pPr>
+      <w:r>
+        <w:rPr>
+          <w:color w:val="FF0000"/>
+        </w:rPr>
+        <w:t xml:space="preserve">I changed our </w:t>
+      </w:r>
+      <w:proofErr w:type="gramStart"/>
+      <w:r>
+        <w:rPr>
+          <w:color w:val="FF0000"/>
+        </w:rPr>
+        <w:t>select(</w:t>
+      </w:r>
+      <w:proofErr w:type="gramEnd"/>
+      <w:r>
+        <w:rPr>
+          <w:color w:val="FF0000"/>
+        </w:rPr>
+        <w:t>) call to rename() for now</w:t>
+      </w:r>
+    </w:p>
+    <w:p>
+      <w:pPr>
+        <w:spacing w:line="240" w:lineRule="auto"/>
         <w:ind w:left="720"/>
         <w:contextualSpacing/>
       </w:pPr>
@@ -896,6 +948,7 @@
           <w:bCs/>
           <w:highlight w:val="lightGray"/>
         </w:rPr>
+        <w:lastRenderedPageBreak/>
         <w:t>d</w:t>
       </w:r>
       <w:r>
@@ -977,6 +1030,24 @@
           <w:rFonts w:cstheme="minorHAnsi"/>
         </w:rPr>
         <w:t xml:space="preserve"> </w:t>
+      </w:r>
+    </w:p>
+    <w:p>
+      <w:pPr>
+        <w:spacing w:line="240" w:lineRule="auto"/>
+        <w:ind w:left="720"/>
+        <w:contextualSpacing/>
+        <w:rPr>
+          <w:rFonts w:cstheme="minorHAnsi"/>
+          <w:color w:val="FF0000"/>
+        </w:rPr>
+      </w:pPr>
+      <w:r>
+        <w:rPr>
+          <w:rFonts w:ascii="Consolas" w:hAnsi="Consolas"/>
+          <w:color w:val="FF0000"/>
+        </w:rPr>
+        <w:t>See above</w:t>
       </w:r>
     </w:p>
     <w:p>

</xml_diff>